<commit_message>
docs: added corrected research + tutorial videos
</commit_message>
<xml_diff>
--- a/Documentation/ST10019838_DamianDare_PROG7312_Part1_Research.docx
+++ b/Documentation/ST10019838_DamianDare_PROG7312_Part1_Research.docx
@@ -200,7 +200,16 @@
           <w:szCs w:val="28"/>
           <w:lang w:val="en-US"/>
         </w:rPr>
-        <w:t>2 September</w:t>
+        <w:t>8</w:t>
+      </w:r>
+      <w:r>
+        <w:rPr>
+          <w:rFonts w:ascii="Arial" w:hAnsi="Arial" w:cs="Arial"/>
+          <w:sz w:val="28"/>
+          <w:szCs w:val="28"/>
+          <w:lang w:val="en-US"/>
+        </w:rPr>
+        <w:t xml:space="preserve"> September</w:t>
       </w:r>
       <w:r>
         <w:rPr>
@@ -279,6 +288,13 @@
     </w:p>
     <w:sdt>
       <w:sdtPr>
+        <w:rPr>
+          <w:rFonts w:asciiTheme="minorHAnsi" w:eastAsiaTheme="minorHAnsi" w:hAnsiTheme="minorHAnsi" w:cstheme="minorBidi"/>
+          <w:color w:val="auto"/>
+          <w:sz w:val="22"/>
+          <w:szCs w:val="22"/>
+          <w:lang w:val="en-ZA"/>
+        </w:rPr>
         <w:id w:val="1221334897"/>
         <w:docPartObj>
           <w:docPartGallery w:val="Table of Contents"/>
@@ -287,14 +303,9 @@
       </w:sdtPr>
       <w:sdtEndPr>
         <w:rPr>
-          <w:rFonts w:asciiTheme="minorHAnsi" w:eastAsiaTheme="minorHAnsi" w:hAnsiTheme="minorHAnsi" w:cstheme="minorBidi"/>
           <w:b/>
           <w:bCs/>
           <w:noProof/>
-          <w:color w:val="auto"/>
-          <w:sz w:val="22"/>
-          <w:szCs w:val="22"/>
-          <w:lang w:val="en-ZA"/>
         </w:rPr>
       </w:sdtEndPr>
       <w:sdtContent>
@@ -510,7 +521,7 @@
               <w:rPr>
                 <w:webHidden/>
               </w:rPr>
-              <w:t>8</w:t>
+              <w:t>7</w:t>
             </w:r>
             <w:r>
               <w:rPr>
@@ -573,7 +584,7 @@
               <w:rPr>
                 <w:webHidden/>
               </w:rPr>
-              <w:t>9</w:t>
+              <w:t>8</w:t>
             </w:r>
             <w:r>
               <w:rPr>
@@ -1766,25 +1777,7 @@
           <w:szCs w:val="24"/>
           <w:lang w:val="en-US"/>
         </w:rPr>
-        <w:t>a</w:t>
-      </w:r>
-      <w:r>
-        <w:rPr>
-          <w:rFonts w:ascii="Arial" w:hAnsi="Arial" w:cs="Arial"/>
-          <w:sz w:val="24"/>
-          <w:szCs w:val="24"/>
-          <w:lang w:val="en-US"/>
-        </w:rPr>
-        <w:t>dding to a solid foundation that will be able to support</w:t>
-      </w:r>
-      <w:r>
-        <w:rPr>
-          <w:rFonts w:ascii="Arial" w:hAnsi="Arial" w:cs="Arial"/>
-          <w:sz w:val="24"/>
-          <w:szCs w:val="24"/>
-          <w:lang w:val="en-US"/>
-        </w:rPr>
-        <w:t xml:space="preserve"> </w:t>
+        <w:t xml:space="preserve">adding to a solid foundation that will be able to support </w:t>
       </w:r>
       <w:r>
         <w:rPr>
@@ -3437,16 +3430,7 @@
           <w:szCs w:val="24"/>
           <w:lang w:val="en-US"/>
         </w:rPr>
-        <w:t xml:space="preserve"> will enable deeper, stronger and more trusting relationships to be built between the municipality and its citizens </w:t>
-      </w:r>
-      <w:r>
-        <w:rPr>
-          <w:rFonts w:ascii="Arial" w:hAnsi="Arial" w:cs="Arial"/>
-          <w:sz w:val="24"/>
-          <w:szCs w:val="24"/>
-          <w:lang w:val="en-US"/>
-        </w:rPr>
-        <w:t>(Granicus, n.d.).</w:t>
+        <w:t xml:space="preserve"> will enable deeper, stronger and more trusting relationships to be built between the municipality and its citizens (Granicus, n.d.).</w:t>
       </w:r>
     </w:p>
     <w:p>
@@ -3505,17 +3489,9 @@
           <w:rFonts w:ascii="Arial" w:hAnsi="Arial" w:cs="Arial"/>
           <w:sz w:val="24"/>
           <w:szCs w:val="24"/>
-        </w:rPr>
-      </w:pPr>
-      <w:r>
-        <w:rPr>
-          <w:rFonts w:ascii="Arial" w:hAnsi="Arial" w:cs="Arial"/>
-          <w:sz w:val="24"/>
-          <w:szCs w:val="24"/>
-          <w:highlight w:val="yellow"/>
-        </w:rPr>
-        <w:t>Out of the above-mentioned user engagement strategies, building an in-app community would be of the most appropriate choices, as an in-app community will not only support the application's objective of streamlining municipal services but also boost community cohesion and citizen involvement, which will be advantageous to all parties. Additionally, applications with social features receive the most weekly interaction of any application category (Daniels, n.d.).</w:t>
-      </w:r>
+          <w:lang w:val="en-US"/>
+        </w:rPr>
+      </w:pPr>
     </w:p>
     <w:p>
       <w:pPr>
@@ -3534,11 +3510,6 @@
     </w:p>
     <w:p>
       <w:pPr>
-        <w:pStyle w:val="ListParagraph"/>
-        <w:numPr>
-          <w:ilvl w:val="0"/>
-          <w:numId w:val="24"/>
-        </w:numPr>
         <w:tabs>
           <w:tab w:val="right" w:pos="9356"/>
         </w:tabs>
@@ -3548,20 +3519,9 @@
           <w:rFonts w:ascii="Arial" w:hAnsi="Arial" w:cs="Arial"/>
           <w:sz w:val="24"/>
           <w:szCs w:val="24"/>
-          <w:highlight w:val="yellow"/>
-          <w:lang w:val="en-US"/>
-        </w:rPr>
-      </w:pPr>
-      <w:r>
-        <w:rPr>
-          <w:rFonts w:ascii="Arial" w:hAnsi="Arial" w:cs="Arial"/>
-          <w:sz w:val="24"/>
-          <w:szCs w:val="24"/>
-          <w:highlight w:val="yellow"/>
-          <w:lang w:val="en-US"/>
-        </w:rPr>
-        <w:t>Improved User Engagement</w:t>
-      </w:r>
+          <w:lang w:val="en-US"/>
+        </w:rPr>
+      </w:pPr>
     </w:p>
     <w:p>
       <w:pPr>
@@ -3574,58 +3534,9 @@
           <w:rFonts w:ascii="Arial" w:hAnsi="Arial" w:cs="Arial"/>
           <w:sz w:val="24"/>
           <w:szCs w:val="24"/>
-          <w:highlight w:val="yellow"/>
-        </w:rPr>
-      </w:pPr>
-      <w:r>
-        <w:rPr>
-          <w:rFonts w:ascii="Arial" w:hAnsi="Arial" w:cs="Arial"/>
-          <w:sz w:val="24"/>
-          <w:szCs w:val="24"/>
-          <w:highlight w:val="yellow"/>
-        </w:rPr>
-        <w:t xml:space="preserve">By connecting with others, exchanging stories, and interacting with one another, an in-app community will help people feel like they belong (De </w:t>
-      </w:r>
-      <w:proofErr w:type="spellStart"/>
-      <w:r>
-        <w:rPr>
-          <w:rFonts w:ascii="Arial" w:hAnsi="Arial" w:cs="Arial"/>
-          <w:sz w:val="24"/>
-          <w:szCs w:val="24"/>
-          <w:highlight w:val="yellow"/>
-        </w:rPr>
-        <w:t>Vor</w:t>
-      </w:r>
-      <w:proofErr w:type="spellEnd"/>
-      <w:r>
-        <w:rPr>
-          <w:rFonts w:ascii="Arial" w:hAnsi="Arial" w:cs="Arial"/>
-          <w:sz w:val="24"/>
-          <w:szCs w:val="24"/>
-          <w:highlight w:val="yellow"/>
-        </w:rPr>
-        <w:t xml:space="preserve">, 2023). Longer user retention and more customer satisfaction may result from this strategy's enhanced user engagement (De </w:t>
-      </w:r>
-      <w:proofErr w:type="spellStart"/>
-      <w:r>
-        <w:rPr>
-          <w:rFonts w:ascii="Arial" w:hAnsi="Arial" w:cs="Arial"/>
-          <w:sz w:val="24"/>
-          <w:szCs w:val="24"/>
-          <w:highlight w:val="yellow"/>
-        </w:rPr>
-        <w:t>Vor</w:t>
-      </w:r>
-      <w:proofErr w:type="spellEnd"/>
-      <w:r>
-        <w:rPr>
-          <w:rFonts w:ascii="Arial" w:hAnsi="Arial" w:cs="Arial"/>
-          <w:sz w:val="24"/>
-          <w:szCs w:val="24"/>
-          <w:highlight w:val="yellow"/>
-        </w:rPr>
-        <w:t>, 2023).</w:t>
-      </w:r>
+          <w:lang w:val="en-US"/>
+        </w:rPr>
+      </w:pPr>
     </w:p>
     <w:p>
       <w:pPr>
@@ -3638,18 +3549,12 @@
           <w:rFonts w:ascii="Arial" w:hAnsi="Arial" w:cs="Arial"/>
           <w:sz w:val="24"/>
           <w:szCs w:val="24"/>
-          <w:highlight w:val="yellow"/>
-          <w:lang w:val="en-US"/>
-        </w:rPr>
-      </w:pPr>
-    </w:p>
-    <w:p>
-      <w:pPr>
-        <w:pStyle w:val="ListParagraph"/>
-        <w:numPr>
-          <w:ilvl w:val="0"/>
-          <w:numId w:val="24"/>
-        </w:numPr>
+          <w:lang w:val="en-US"/>
+        </w:rPr>
+      </w:pPr>
+    </w:p>
+    <w:p>
+      <w:pPr>
         <w:tabs>
           <w:tab w:val="right" w:pos="9356"/>
         </w:tabs>
@@ -3659,20 +3564,9 @@
           <w:rFonts w:ascii="Arial" w:hAnsi="Arial" w:cs="Arial"/>
           <w:sz w:val="24"/>
           <w:szCs w:val="24"/>
-          <w:highlight w:val="yellow"/>
-          <w:lang w:val="en-US"/>
-        </w:rPr>
-      </w:pPr>
-      <w:r>
-        <w:rPr>
-          <w:rFonts w:ascii="Arial" w:hAnsi="Arial" w:cs="Arial"/>
-          <w:sz w:val="24"/>
-          <w:szCs w:val="24"/>
-          <w:highlight w:val="yellow"/>
-          <w:lang w:val="en-US"/>
-        </w:rPr>
-        <w:t>Enhanced Customer Support</w:t>
-      </w:r>
+          <w:lang w:val="en-US"/>
+        </w:rPr>
+      </w:pPr>
     </w:p>
     <w:p>
       <w:pPr>
@@ -3685,79 +3579,9 @@
           <w:rFonts w:ascii="Arial" w:hAnsi="Arial" w:cs="Arial"/>
           <w:sz w:val="24"/>
           <w:szCs w:val="24"/>
-          <w:highlight w:val="yellow"/>
-        </w:rPr>
-      </w:pPr>
-      <w:r>
-        <w:rPr>
-          <w:rFonts w:ascii="Arial" w:hAnsi="Arial" w:cs="Arial"/>
-          <w:sz w:val="24"/>
-          <w:szCs w:val="24"/>
-          <w:highlight w:val="yellow"/>
-        </w:rPr>
-        <w:lastRenderedPageBreak/>
-        <w:t xml:space="preserve">A dedicated space for discussing solutions to issues or queries within the application allows users to help one another while also providing an additional channel for customer support (De </w:t>
-      </w:r>
-      <w:proofErr w:type="spellStart"/>
-      <w:r>
-        <w:rPr>
-          <w:rFonts w:ascii="Arial" w:hAnsi="Arial" w:cs="Arial"/>
-          <w:sz w:val="24"/>
-          <w:szCs w:val="24"/>
-          <w:highlight w:val="yellow"/>
-        </w:rPr>
-        <w:t>Vor</w:t>
-      </w:r>
-      <w:proofErr w:type="spellEnd"/>
-      <w:r>
-        <w:rPr>
-          <w:rFonts w:ascii="Arial" w:hAnsi="Arial" w:cs="Arial"/>
-          <w:sz w:val="24"/>
-          <w:szCs w:val="24"/>
-          <w:highlight w:val="yellow"/>
-        </w:rPr>
-        <w:t xml:space="preserve">, 2023). Furthermore, this peer-to-peer support mechanism decreases the customer support team's effort while providing immediate solutions to issues outside business hours (De </w:t>
-      </w:r>
-      <w:proofErr w:type="spellStart"/>
-      <w:r>
-        <w:rPr>
-          <w:rFonts w:ascii="Arial" w:hAnsi="Arial" w:cs="Arial"/>
-          <w:sz w:val="24"/>
-          <w:szCs w:val="24"/>
-          <w:highlight w:val="yellow"/>
-        </w:rPr>
-        <w:t>Vor</w:t>
-      </w:r>
-      <w:proofErr w:type="spellEnd"/>
-      <w:r>
-        <w:rPr>
-          <w:rFonts w:ascii="Arial" w:hAnsi="Arial" w:cs="Arial"/>
-          <w:sz w:val="24"/>
-          <w:szCs w:val="24"/>
-          <w:highlight w:val="yellow"/>
-        </w:rPr>
-        <w:t xml:space="preserve">, 2023). This speedy resolution satisfies consumers while also improving the application's customer service (De </w:t>
-      </w:r>
-      <w:proofErr w:type="spellStart"/>
-      <w:r>
-        <w:rPr>
-          <w:rFonts w:ascii="Arial" w:hAnsi="Arial" w:cs="Arial"/>
-          <w:sz w:val="24"/>
-          <w:szCs w:val="24"/>
-          <w:highlight w:val="yellow"/>
-        </w:rPr>
-        <w:t>Vor</w:t>
-      </w:r>
-      <w:proofErr w:type="spellEnd"/>
-      <w:r>
-        <w:rPr>
-          <w:rFonts w:ascii="Arial" w:hAnsi="Arial" w:cs="Arial"/>
-          <w:sz w:val="24"/>
-          <w:szCs w:val="24"/>
-          <w:highlight w:val="yellow"/>
-        </w:rPr>
-        <w:t>, 2023).</w:t>
-      </w:r>
+          <w:lang w:val="en-US"/>
+        </w:rPr>
+      </w:pPr>
     </w:p>
     <w:p>
       <w:pPr>
@@ -3770,344 +3594,9 @@
           <w:rFonts w:ascii="Arial" w:hAnsi="Arial" w:cs="Arial"/>
           <w:sz w:val="24"/>
           <w:szCs w:val="24"/>
-          <w:highlight w:val="yellow"/>
-          <w:lang w:val="en-US"/>
-        </w:rPr>
-      </w:pPr>
-    </w:p>
-    <w:p>
-      <w:pPr>
-        <w:pStyle w:val="ListParagraph"/>
-        <w:numPr>
-          <w:ilvl w:val="0"/>
-          <w:numId w:val="24"/>
-        </w:numPr>
-        <w:tabs>
-          <w:tab w:val="right" w:pos="9356"/>
-        </w:tabs>
-        <w:spacing w:line="360" w:lineRule="auto"/>
-        <w:jc w:val="both"/>
-        <w:rPr>
-          <w:rFonts w:ascii="Arial" w:hAnsi="Arial" w:cs="Arial"/>
-          <w:sz w:val="24"/>
-          <w:szCs w:val="24"/>
-          <w:highlight w:val="yellow"/>
-          <w:lang w:val="en-US"/>
-        </w:rPr>
-      </w:pPr>
-      <w:r>
-        <w:rPr>
-          <w:rFonts w:ascii="Arial" w:hAnsi="Arial" w:cs="Arial"/>
-          <w:sz w:val="24"/>
-          <w:szCs w:val="24"/>
-          <w:highlight w:val="yellow"/>
-          <w:lang w:val="en-US"/>
-        </w:rPr>
-        <w:t>Valuable User Feedback</w:t>
-      </w:r>
-    </w:p>
-    <w:p>
-      <w:pPr>
-        <w:tabs>
-          <w:tab w:val="right" w:pos="9356"/>
-        </w:tabs>
-        <w:spacing w:line="360" w:lineRule="auto"/>
-        <w:jc w:val="both"/>
-        <w:rPr>
-          <w:rFonts w:ascii="Arial" w:hAnsi="Arial" w:cs="Arial"/>
-          <w:sz w:val="24"/>
-          <w:szCs w:val="24"/>
-          <w:highlight w:val="yellow"/>
-          <w:lang w:val="en-US"/>
-        </w:rPr>
-      </w:pPr>
-      <w:r>
-        <w:rPr>
-          <w:rFonts w:ascii="Arial" w:hAnsi="Arial" w:cs="Arial"/>
-          <w:sz w:val="24"/>
-          <w:szCs w:val="24"/>
-          <w:highlight w:val="yellow"/>
-          <w:lang w:val="en-US"/>
-        </w:rPr>
-        <w:t xml:space="preserve">A dedicated space to discuss issues will enable users to quickly and easily share their thoughts, suggestions, and bug reports, giving the development team an easy way to collect user-generated feedback (De </w:t>
-      </w:r>
-      <w:proofErr w:type="spellStart"/>
-      <w:r>
-        <w:rPr>
-          <w:rFonts w:ascii="Arial" w:hAnsi="Arial" w:cs="Arial"/>
-          <w:sz w:val="24"/>
-          <w:szCs w:val="24"/>
-          <w:highlight w:val="yellow"/>
-          <w:lang w:val="en-US"/>
-        </w:rPr>
-        <w:t>Vor</w:t>
-      </w:r>
-      <w:proofErr w:type="spellEnd"/>
-      <w:r>
-        <w:rPr>
-          <w:rFonts w:ascii="Arial" w:hAnsi="Arial" w:cs="Arial"/>
-          <w:sz w:val="24"/>
-          <w:szCs w:val="24"/>
-          <w:highlight w:val="yellow"/>
-          <w:lang w:val="en-US"/>
-        </w:rPr>
-        <w:t xml:space="preserve">, 2023). This feedback is invaluable as it can be used to further improve the application’s functionality, user experience, and overall quality (De </w:t>
-      </w:r>
-      <w:proofErr w:type="spellStart"/>
-      <w:r>
-        <w:rPr>
-          <w:rFonts w:ascii="Arial" w:hAnsi="Arial" w:cs="Arial"/>
-          <w:sz w:val="24"/>
-          <w:szCs w:val="24"/>
-          <w:highlight w:val="yellow"/>
-          <w:lang w:val="en-US"/>
-        </w:rPr>
-        <w:t>Vor</w:t>
-      </w:r>
-      <w:proofErr w:type="spellEnd"/>
-      <w:r>
-        <w:rPr>
-          <w:rFonts w:ascii="Arial" w:hAnsi="Arial" w:cs="Arial"/>
-          <w:sz w:val="24"/>
-          <w:szCs w:val="24"/>
-          <w:highlight w:val="yellow"/>
-          <w:lang w:val="en-US"/>
-        </w:rPr>
-        <w:t>, 2023).</w:t>
-      </w:r>
-    </w:p>
-    <w:p>
-      <w:pPr>
-        <w:tabs>
-          <w:tab w:val="right" w:pos="9356"/>
-        </w:tabs>
-        <w:spacing w:line="360" w:lineRule="auto"/>
-        <w:jc w:val="both"/>
-        <w:rPr>
-          <w:rFonts w:ascii="Arial" w:hAnsi="Arial" w:cs="Arial"/>
-          <w:sz w:val="24"/>
-          <w:szCs w:val="24"/>
-          <w:highlight w:val="yellow"/>
-          <w:lang w:val="en-US"/>
-        </w:rPr>
-      </w:pPr>
-    </w:p>
-    <w:p>
-      <w:pPr>
-        <w:pStyle w:val="ListParagraph"/>
-        <w:numPr>
-          <w:ilvl w:val="0"/>
-          <w:numId w:val="24"/>
-        </w:numPr>
-        <w:tabs>
-          <w:tab w:val="right" w:pos="9356"/>
-        </w:tabs>
-        <w:spacing w:line="360" w:lineRule="auto"/>
-        <w:jc w:val="both"/>
-        <w:rPr>
-          <w:rFonts w:ascii="Arial" w:hAnsi="Arial" w:cs="Arial"/>
-          <w:sz w:val="24"/>
-          <w:szCs w:val="24"/>
-          <w:highlight w:val="yellow"/>
-          <w:lang w:val="en-US"/>
-        </w:rPr>
-      </w:pPr>
-      <w:r>
-        <w:rPr>
-          <w:rFonts w:ascii="Arial" w:hAnsi="Arial" w:cs="Arial"/>
-          <w:sz w:val="24"/>
-          <w:szCs w:val="24"/>
-          <w:highlight w:val="yellow"/>
-          <w:lang w:val="en-US"/>
-        </w:rPr>
-        <w:t>Brand Loyalty and Advocacy</w:t>
-      </w:r>
-    </w:p>
-    <w:p>
-      <w:pPr>
-        <w:tabs>
-          <w:tab w:val="right" w:pos="9356"/>
-        </w:tabs>
-        <w:spacing w:line="360" w:lineRule="auto"/>
-        <w:jc w:val="both"/>
-        <w:rPr>
-          <w:rFonts w:ascii="Arial" w:hAnsi="Arial" w:cs="Arial"/>
-          <w:sz w:val="24"/>
-          <w:szCs w:val="24"/>
-          <w:highlight w:val="yellow"/>
-          <w:lang w:val="en-US"/>
-        </w:rPr>
-      </w:pPr>
-      <w:r>
-        <w:rPr>
-          <w:rFonts w:ascii="Arial" w:hAnsi="Arial" w:cs="Arial"/>
-          <w:sz w:val="24"/>
-          <w:szCs w:val="24"/>
-          <w:highlight w:val="yellow"/>
-          <w:lang w:val="en-US"/>
-        </w:rPr>
-        <w:t xml:space="preserve">As communities can create a sense of belonging, users will feel more connected to the application and will more likely become loyal customers and advocates for the brand (De </w:t>
-      </w:r>
-      <w:proofErr w:type="spellStart"/>
-      <w:r>
-        <w:rPr>
-          <w:rFonts w:ascii="Arial" w:hAnsi="Arial" w:cs="Arial"/>
-          <w:sz w:val="24"/>
-          <w:szCs w:val="24"/>
-          <w:highlight w:val="yellow"/>
-          <w:lang w:val="en-US"/>
-        </w:rPr>
-        <w:t>Vor</w:t>
-      </w:r>
-      <w:proofErr w:type="spellEnd"/>
-      <w:r>
-        <w:rPr>
-          <w:rFonts w:ascii="Arial" w:hAnsi="Arial" w:cs="Arial"/>
-          <w:sz w:val="24"/>
-          <w:szCs w:val="24"/>
-          <w:highlight w:val="yellow"/>
-          <w:lang w:val="en-US"/>
-        </w:rPr>
-        <w:t xml:space="preserve">, 2023). These engaged community members may become vocal advocates, promoting the application to others, leading to increased growth and user retention (De </w:t>
-      </w:r>
-      <w:proofErr w:type="spellStart"/>
-      <w:r>
-        <w:rPr>
-          <w:rFonts w:ascii="Arial" w:hAnsi="Arial" w:cs="Arial"/>
-          <w:sz w:val="24"/>
-          <w:szCs w:val="24"/>
-          <w:highlight w:val="yellow"/>
-          <w:lang w:val="en-US"/>
-        </w:rPr>
-        <w:t>Vor</w:t>
-      </w:r>
-      <w:proofErr w:type="spellEnd"/>
-      <w:r>
-        <w:rPr>
-          <w:rFonts w:ascii="Arial" w:hAnsi="Arial" w:cs="Arial"/>
-          <w:sz w:val="24"/>
-          <w:szCs w:val="24"/>
-          <w:highlight w:val="yellow"/>
-          <w:lang w:val="en-US"/>
-        </w:rPr>
-        <w:t>, 2023).</w:t>
-      </w:r>
-    </w:p>
-    <w:p>
-      <w:pPr>
-        <w:tabs>
-          <w:tab w:val="right" w:pos="9356"/>
-        </w:tabs>
-        <w:spacing w:line="360" w:lineRule="auto"/>
-        <w:jc w:val="both"/>
-        <w:rPr>
-          <w:rFonts w:ascii="Arial" w:hAnsi="Arial" w:cs="Arial"/>
-          <w:sz w:val="24"/>
-          <w:szCs w:val="24"/>
-          <w:highlight w:val="yellow"/>
-          <w:lang w:val="en-US"/>
-        </w:rPr>
-      </w:pPr>
-    </w:p>
-    <w:p>
-      <w:pPr>
-        <w:pStyle w:val="ListParagraph"/>
-        <w:numPr>
-          <w:ilvl w:val="0"/>
-          <w:numId w:val="24"/>
-        </w:numPr>
-        <w:tabs>
-          <w:tab w:val="right" w:pos="9356"/>
-        </w:tabs>
-        <w:spacing w:line="360" w:lineRule="auto"/>
-        <w:jc w:val="both"/>
-        <w:rPr>
-          <w:rFonts w:ascii="Arial" w:hAnsi="Arial" w:cs="Arial"/>
-          <w:sz w:val="24"/>
-          <w:szCs w:val="24"/>
-          <w:highlight w:val="yellow"/>
-          <w:lang w:val="en-US"/>
-        </w:rPr>
-      </w:pPr>
-      <w:r>
-        <w:rPr>
-          <w:rFonts w:ascii="Arial" w:hAnsi="Arial" w:cs="Arial"/>
-          <w:sz w:val="24"/>
-          <w:szCs w:val="24"/>
-          <w:highlight w:val="yellow"/>
-          <w:lang w:val="en-US"/>
-        </w:rPr>
-        <w:t>Product and Content Co-Creation</w:t>
-      </w:r>
-    </w:p>
-    <w:p>
-      <w:pPr>
-        <w:tabs>
-          <w:tab w:val="right" w:pos="9356"/>
-        </w:tabs>
-        <w:spacing w:line="360" w:lineRule="auto"/>
-        <w:jc w:val="both"/>
-        <w:rPr>
-          <w:rFonts w:ascii="Arial" w:hAnsi="Arial" w:cs="Arial"/>
-          <w:sz w:val="24"/>
-          <w:szCs w:val="24"/>
-          <w:lang w:val="en-US"/>
-        </w:rPr>
-      </w:pPr>
-      <w:r>
-        <w:rPr>
-          <w:rFonts w:ascii="Arial" w:hAnsi="Arial" w:cs="Arial"/>
-          <w:sz w:val="24"/>
-          <w:szCs w:val="24"/>
-          <w:highlight w:val="yellow"/>
-          <w:lang w:val="en-US"/>
-        </w:rPr>
-        <w:t xml:space="preserve">In-app communities will enable collaborative content creation that involves users in the decision-making process, ultimately leading to innovative ideas and content created to be aligned with user preferences and needs (De </w:t>
-      </w:r>
-      <w:proofErr w:type="spellStart"/>
-      <w:r>
-        <w:rPr>
-          <w:rFonts w:ascii="Arial" w:hAnsi="Arial" w:cs="Arial"/>
-          <w:sz w:val="24"/>
-          <w:szCs w:val="24"/>
-          <w:highlight w:val="yellow"/>
-          <w:lang w:val="en-US"/>
-        </w:rPr>
-        <w:t>Vor</w:t>
-      </w:r>
-      <w:proofErr w:type="spellEnd"/>
-      <w:r>
-        <w:rPr>
-          <w:rFonts w:ascii="Arial" w:hAnsi="Arial" w:cs="Arial"/>
-          <w:sz w:val="24"/>
-          <w:szCs w:val="24"/>
-          <w:highlight w:val="yellow"/>
-          <w:lang w:val="en-US"/>
-        </w:rPr>
-        <w:t xml:space="preserve">, 2023).  This approach strengthens the sense of ownership and pride among users, leading to increased user engagement (De </w:t>
-      </w:r>
-      <w:proofErr w:type="spellStart"/>
-      <w:r>
-        <w:rPr>
-          <w:rFonts w:ascii="Arial" w:hAnsi="Arial" w:cs="Arial"/>
-          <w:sz w:val="24"/>
-          <w:szCs w:val="24"/>
-          <w:highlight w:val="yellow"/>
-          <w:lang w:val="en-US"/>
-        </w:rPr>
-        <w:t>Vor</w:t>
-      </w:r>
-      <w:proofErr w:type="spellEnd"/>
-      <w:r>
-        <w:rPr>
-          <w:rFonts w:ascii="Arial" w:hAnsi="Arial" w:cs="Arial"/>
-          <w:sz w:val="24"/>
-          <w:szCs w:val="24"/>
-          <w:highlight w:val="yellow"/>
-          <w:lang w:val="en-US"/>
-        </w:rPr>
-        <w:t>, 2023).</w:t>
-      </w:r>
+          <w:lang w:val="en-US"/>
+        </w:rPr>
+      </w:pPr>
     </w:p>
     <w:p>
       <w:pPr>
@@ -5139,15 +4628,7 @@
           <w:sz w:val="24"/>
           <w:szCs w:val="24"/>
         </w:rPr>
-        <w:t>https://granicus.com/blog/why-is-community-engagement-important/</w:t>
-      </w:r>
-      <w:r>
-        <w:rPr>
-          <w:rFonts w:ascii="Arial" w:hAnsi="Arial" w:cs="Arial"/>
-          <w:sz w:val="24"/>
-          <w:szCs w:val="24"/>
-        </w:rPr>
-        <w:t xml:space="preserve"> </w:t>
+        <w:t xml:space="preserve">https://granicus.com/blog/why-is-community-engagement-important/ </w:t>
       </w:r>
       <w:r>
         <w:rPr>
@@ -5163,23 +4644,7 @@
           <w:sz w:val="24"/>
           <w:szCs w:val="24"/>
         </w:rPr>
-        <w:t>1</w:t>
-      </w:r>
-      <w:r>
-        <w:rPr>
-          <w:rFonts w:ascii="Arial" w:hAnsi="Arial" w:cs="Arial"/>
-          <w:sz w:val="24"/>
-          <w:szCs w:val="24"/>
-        </w:rPr>
-        <w:t>7</w:t>
-      </w:r>
-      <w:r>
-        <w:rPr>
-          <w:rFonts w:ascii="Arial" w:hAnsi="Arial" w:cs="Arial"/>
-          <w:sz w:val="24"/>
-          <w:szCs w:val="24"/>
-        </w:rPr>
-        <w:t xml:space="preserve"> September 2024</w:t>
+        <w:t>17 September 2024</w:t>
       </w:r>
       <w:r>
         <w:rPr>
@@ -9201,6 +8666,7 @@
   <w:style w:type="character" w:default="1" w:styleId="DefaultParagraphFont">
     <w:name w:val="Default Paragraph Font"/>
     <w:uiPriority w:val="1"/>
+    <w:semiHidden/>
     <w:unhideWhenUsed/>
   </w:style>
   <w:style w:type="table" w:default="1" w:styleId="TableNormal">

</xml_diff>

<commit_message>
fix: added final touch-ups
</commit_message>
<xml_diff>
--- a/Documentation/ST10019838_DamianDare_PROG7312_Part1_Research.docx
+++ b/Documentation/ST10019838_DamianDare_PROG7312_Part1_Research.docx
@@ -1255,7 +1255,25 @@
           <w:szCs w:val="24"/>
           <w:lang w:val="en-US"/>
         </w:rPr>
-        <w:t>some of these strategies include:</w:t>
+        <w:t>some of these</w:t>
+      </w:r>
+      <w:r>
+        <w:rPr>
+          <w:rFonts w:ascii="Arial" w:hAnsi="Arial" w:cs="Arial"/>
+          <w:sz w:val="24"/>
+          <w:szCs w:val="24"/>
+          <w:lang w:val="en-US"/>
+        </w:rPr>
+        <w:t xml:space="preserve"> user engagement</w:t>
+      </w:r>
+      <w:r>
+        <w:rPr>
+          <w:rFonts w:ascii="Arial" w:hAnsi="Arial" w:cs="Arial"/>
+          <w:sz w:val="24"/>
+          <w:szCs w:val="24"/>
+          <w:lang w:val="en-US"/>
+        </w:rPr>
+        <w:t xml:space="preserve"> strategies include:</w:t>
       </w:r>
     </w:p>
     <w:p>
@@ -3259,179 +3277,41 @@
           <w:szCs w:val="24"/>
           <w:lang w:val="en-US"/>
         </w:rPr>
-        <w:t xml:space="preserve">Firstly, </w:t>
-      </w:r>
-      <w:r>
-        <w:rPr>
-          <w:rFonts w:ascii="Arial" w:hAnsi="Arial" w:cs="Arial"/>
-          <w:sz w:val="24"/>
-          <w:szCs w:val="24"/>
-          <w:lang w:val="en-US"/>
-        </w:rPr>
-        <w:t>it will</w:t>
-      </w:r>
-      <w:r>
-        <w:rPr>
-          <w:rFonts w:ascii="Arial" w:hAnsi="Arial" w:cs="Arial"/>
-          <w:sz w:val="24"/>
-          <w:szCs w:val="24"/>
-          <w:lang w:val="en-US"/>
-        </w:rPr>
-        <w:t xml:space="preserve"> increase</w:t>
-      </w:r>
-      <w:r>
-        <w:rPr>
-          <w:rFonts w:ascii="Arial" w:hAnsi="Arial" w:cs="Arial"/>
-          <w:sz w:val="24"/>
-          <w:szCs w:val="24"/>
-          <w:lang w:val="en-US"/>
-        </w:rPr>
-        <w:t xml:space="preserve"> </w:t>
-      </w:r>
-      <w:r>
-        <w:rPr>
-          <w:rFonts w:ascii="Arial" w:hAnsi="Arial" w:cs="Arial"/>
-          <w:sz w:val="24"/>
-          <w:szCs w:val="24"/>
-          <w:lang w:val="en-US"/>
-        </w:rPr>
-        <w:t>the visibility and understanding of issues whilst empowering communities to have their say over decisions</w:t>
-      </w:r>
-      <w:r>
-        <w:rPr>
-          <w:rFonts w:ascii="Arial" w:hAnsi="Arial" w:cs="Arial"/>
-          <w:sz w:val="24"/>
-          <w:szCs w:val="24"/>
-          <w:lang w:val="en-US"/>
-        </w:rPr>
-        <w:t>; s</w:t>
-      </w:r>
-      <w:r>
-        <w:rPr>
-          <w:rFonts w:ascii="Arial" w:hAnsi="Arial" w:cs="Arial"/>
-          <w:sz w:val="24"/>
-          <w:szCs w:val="24"/>
-          <w:lang w:val="en-US"/>
-        </w:rPr>
-        <w:t xml:space="preserve">econdly, </w:t>
-      </w:r>
-      <w:r>
-        <w:rPr>
-          <w:rFonts w:ascii="Arial" w:hAnsi="Arial" w:cs="Arial"/>
-          <w:sz w:val="24"/>
-          <w:szCs w:val="24"/>
-          <w:lang w:val="en-US"/>
-        </w:rPr>
-        <w:t xml:space="preserve">it </w:t>
-      </w:r>
-      <w:r>
-        <w:rPr>
-          <w:rFonts w:ascii="Arial" w:hAnsi="Arial" w:cs="Arial"/>
-          <w:sz w:val="24"/>
-          <w:szCs w:val="24"/>
-          <w:lang w:val="en-US"/>
-        </w:rPr>
-        <w:t>enable</w:t>
-      </w:r>
-      <w:r>
-        <w:rPr>
-          <w:rFonts w:ascii="Arial" w:hAnsi="Arial" w:cs="Arial"/>
-          <w:sz w:val="24"/>
-          <w:szCs w:val="24"/>
-          <w:lang w:val="en-US"/>
-        </w:rPr>
-        <w:t>s</w:t>
-      </w:r>
-      <w:r>
-        <w:rPr>
-          <w:rFonts w:ascii="Arial" w:hAnsi="Arial" w:cs="Arial"/>
-          <w:sz w:val="24"/>
-          <w:szCs w:val="24"/>
-          <w:lang w:val="en-US"/>
-        </w:rPr>
-        <w:t xml:space="preserve"> community members to contribute to public decision-making processes</w:t>
-      </w:r>
-      <w:r>
-        <w:rPr>
-          <w:rFonts w:ascii="Arial" w:hAnsi="Arial" w:cs="Arial"/>
-          <w:sz w:val="24"/>
-          <w:szCs w:val="24"/>
-          <w:lang w:val="en-US"/>
-        </w:rPr>
-        <w:t>; t</w:t>
-      </w:r>
-      <w:r>
-        <w:rPr>
-          <w:rFonts w:ascii="Arial" w:hAnsi="Arial" w:cs="Arial"/>
-          <w:sz w:val="24"/>
-          <w:szCs w:val="24"/>
-          <w:lang w:val="en-US"/>
-        </w:rPr>
-        <w:t xml:space="preserve">hirdly, </w:t>
-      </w:r>
-      <w:r>
-        <w:rPr>
-          <w:rFonts w:ascii="Arial" w:hAnsi="Arial" w:cs="Arial"/>
-          <w:sz w:val="24"/>
-          <w:szCs w:val="24"/>
-          <w:lang w:val="en-US"/>
-        </w:rPr>
-        <w:t xml:space="preserve">it </w:t>
-      </w:r>
-      <w:r>
-        <w:rPr>
-          <w:rFonts w:ascii="Arial" w:hAnsi="Arial" w:cs="Arial"/>
-          <w:sz w:val="24"/>
-          <w:szCs w:val="24"/>
-          <w:lang w:val="en-US"/>
-        </w:rPr>
-        <w:t>enable</w:t>
-      </w:r>
-      <w:r>
-        <w:rPr>
-          <w:rFonts w:ascii="Arial" w:hAnsi="Arial" w:cs="Arial"/>
-          <w:sz w:val="24"/>
-          <w:szCs w:val="24"/>
-          <w:lang w:val="en-US"/>
-        </w:rPr>
-        <w:t>s</w:t>
-      </w:r>
-      <w:r>
-        <w:rPr>
-          <w:rFonts w:ascii="Arial" w:hAnsi="Arial" w:cs="Arial"/>
-          <w:sz w:val="24"/>
-          <w:szCs w:val="24"/>
-          <w:lang w:val="en-US"/>
-        </w:rPr>
-        <w:t xml:space="preserve"> government and public decision-making organizations to listen and in turn, demonstrate the impact of community contribution</w:t>
-      </w:r>
-      <w:r>
-        <w:rPr>
-          <w:rFonts w:ascii="Arial" w:hAnsi="Arial" w:cs="Arial"/>
-          <w:sz w:val="24"/>
-          <w:szCs w:val="24"/>
-          <w:lang w:val="en-US"/>
-        </w:rPr>
-        <w:t xml:space="preserve">; and lastly, </w:t>
-      </w:r>
-      <w:r>
-        <w:rPr>
-          <w:rFonts w:ascii="Arial" w:hAnsi="Arial" w:cs="Arial"/>
-          <w:sz w:val="24"/>
-          <w:szCs w:val="24"/>
-          <w:lang w:val="en-US"/>
-        </w:rPr>
-        <w:t>it</w:t>
-      </w:r>
-      <w:r>
-        <w:rPr>
-          <w:rFonts w:ascii="Arial" w:hAnsi="Arial" w:cs="Arial"/>
-          <w:sz w:val="24"/>
-          <w:szCs w:val="24"/>
-          <w:lang w:val="en-US"/>
-        </w:rPr>
-        <w:t xml:space="preserve"> will enable deeper, stronger and more trusting relationships to be built between the municipality and its citizens (Granicus, n.d.).</w:t>
-      </w:r>
+        <w:t xml:space="preserve">Firstly, it will increase the visibility and understanding of issues whilst empowering communities to have their say over decisions; secondly, it enables community members to contribute to public decision-making processes; thirdly, government and public decision-making organizations </w:t>
+      </w:r>
+      <w:r>
+        <w:rPr>
+          <w:rFonts w:ascii="Arial" w:hAnsi="Arial" w:cs="Arial"/>
+          <w:sz w:val="24"/>
+          <w:szCs w:val="24"/>
+          <w:lang w:val="en-US"/>
+        </w:rPr>
+        <w:t xml:space="preserve">will be able </w:t>
+      </w:r>
+      <w:r>
+        <w:rPr>
+          <w:rFonts w:ascii="Arial" w:hAnsi="Arial" w:cs="Arial"/>
+          <w:sz w:val="24"/>
+          <w:szCs w:val="24"/>
+          <w:lang w:val="en-US"/>
+        </w:rPr>
+        <w:t>to listen and demonstrate the impact of community contribution; and lastly, it will enable deeper, stronger and more trusting relationships to be built between the municipality and its citizens (Granicus, n.d.).</w:t>
+      </w:r>
+    </w:p>
+    <w:p>
+      <w:pPr>
+        <w:tabs>
+          <w:tab w:val="right" w:pos="9356"/>
+        </w:tabs>
+        <w:spacing w:line="360" w:lineRule="auto"/>
+        <w:jc w:val="both"/>
+        <w:rPr>
+          <w:rFonts w:ascii="Arial" w:hAnsi="Arial" w:cs="Arial"/>
+          <w:sz w:val="24"/>
+          <w:szCs w:val="24"/>
+          <w:lang w:val="en-US"/>
+        </w:rPr>
+      </w:pPr>
     </w:p>
     <w:p>
       <w:pPr>
@@ -4995,17 +4875,6 @@
         </w:rPr>
         <w:t>].</w:t>
       </w:r>
-    </w:p>
-    <w:p>
-      <w:pPr>
-        <w:spacing w:line="360" w:lineRule="auto"/>
-        <w:rPr>
-          <w:rFonts w:ascii="Arial" w:hAnsi="Arial" w:cs="Arial"/>
-          <w:sz w:val="24"/>
-          <w:szCs w:val="24"/>
-          <w:lang w:val="en-US"/>
-        </w:rPr>
-      </w:pPr>
     </w:p>
     <w:sectPr>
       <w:pgSz w:w="11906" w:h="16838"/>

</xml_diff>